<commit_message>
Final com Relatório - Regras Negócio
</commit_message>
<xml_diff>
--- a/Projeto Final/Relatório/Relatório_CoreMedicação - Bruno Silva 2022110 2LEI.docx
+++ b/Projeto Final/Relatório/Relatório_CoreMedicação - Bruno Silva 2022110 2LEI.docx
@@ -1278,6 +1278,79 @@
       <w:proofErr w:type="spellEnd"/>
     </w:p>
     <w:p>
+      <w:pPr>
+        <w:spacing w:line="360" w:lineRule="auto"/>
+      </w:pPr>
+      <w:r>
+        <w:t>Nos modelos Conta e Medicamento, defini as regras de negócio</w:t>
+      </w:r>
+      <w:r>
+        <w:t xml:space="preserve"> para cada classe.</w:t>
+      </w:r>
+    </w:p>
+    <w:p>
+      <w:pPr>
+        <w:spacing w:line="360" w:lineRule="auto"/>
+      </w:pPr>
+      <w:r>
+        <w:t xml:space="preserve">A </w:t>
+      </w:r>
+      <w:proofErr w:type="gramStart"/>
+      <w:r>
+        <w:t>classe Conta</w:t>
+      </w:r>
+      <w:proofErr w:type="gramEnd"/>
+      <w:r>
+        <w:t xml:space="preserve"> define as regras de negócio para cada um dos seus atributos e métodos. No caso, todos os atributos são tanto de leitura como de escrita.</w:t>
+      </w:r>
+    </w:p>
+    <w:p>
+      <w:pPr>
+        <w:spacing w:line="360" w:lineRule="auto"/>
+        <w:jc w:val="center"/>
+      </w:pPr>
+      <w:r>
+        <w:drawing>
+          <wp:inline distT="0" distB="0" distL="0" distR="0" wp14:anchorId="0EB40473" wp14:editId="0B72A08A">
+            <wp:extent cx="2246151" cy="4084320"/>
+            <wp:effectExtent l="0" t="0" r="1905" b="0"/>
+            <wp:docPr id="1141924090" name="Imagem 1" descr="Uma imagem com texto, captura de ecrã, software, Software de multimédia&#10;&#10;Descrição gerada automaticamente"/>
+            <wp:cNvGraphicFramePr>
+              <a:graphicFrameLocks xmlns:a="http://schemas.openxmlformats.org/drawingml/2006/main" noChangeAspect="1"/>
+            </wp:cNvGraphicFramePr>
+            <a:graphic xmlns:a="http://schemas.openxmlformats.org/drawingml/2006/main">
+              <a:graphicData uri="http://schemas.openxmlformats.org/drawingml/2006/picture">
+                <pic:pic xmlns:pic="http://schemas.openxmlformats.org/drawingml/2006/picture">
+                  <pic:nvPicPr>
+                    <pic:cNvPr id="1141924090" name="Imagem 1" descr="Uma imagem com texto, captura de ecrã, software, Software de multimédia&#10;&#10;Descrição gerada automaticamente"/>
+                    <pic:cNvPicPr/>
+                  </pic:nvPicPr>
+                  <pic:blipFill>
+                    <a:blip r:embed="rId13"/>
+                    <a:stretch>
+                      <a:fillRect/>
+                    </a:stretch>
+                  </pic:blipFill>
+                  <pic:spPr>
+                    <a:xfrm>
+                      <a:off x="0" y="0"/>
+                      <a:ext cx="2249043" cy="4089579"/>
+                    </a:xfrm>
+                    <a:prstGeom prst="rect">
+                      <a:avLst/>
+                    </a:prstGeom>
+                  </pic:spPr>
+                </pic:pic>
+              </a:graphicData>
+            </a:graphic>
+          </wp:inline>
+        </w:drawing>
+      </w:r>
+    </w:p>
+    <w:p>
+      <w:pPr>
+        <w:spacing w:line="360" w:lineRule="auto"/>
+      </w:pPr>
       <w:r>
         <w:br w:type="page"/>
       </w:r>
@@ -1310,7 +1383,6 @@
       <w:proofErr w:type="spellEnd"/>
     </w:p>
     <w:p/>
-    <w:p/>
     <w:p>
       <w:r>
         <w:br w:type="page"/>
@@ -1338,8 +1410,8 @@
       </w:r>
     </w:p>
     <w:sectPr>
-      <w:headerReference w:type="default" r:id="rId13"/>
-      <w:footerReference w:type="default" r:id="rId14"/>
+      <w:headerReference w:type="default" r:id="rId14"/>
+      <w:footerReference w:type="default" r:id="rId15"/>
       <w:pgSz w:w="11906" w:h="16838"/>
       <w:pgMar w:top="1417" w:right="1701" w:bottom="993" w:left="1701" w:header="708" w:footer="423" w:gutter="0"/>
       <w:cols w:space="708"/>

</xml_diff>